<commit_message>
86. Moderný JavaScript - ZASKRTNUTIE A ODSKRTNUTIE
</commit_message>
<xml_diff>
--- a/POZNAMKY/85. Moderný JavaScript - VYZVA FORMULAR A VYPISANIE TROCH POLICOK.docx
+++ b/POZNAMKY/85. Moderný JavaScript - VYZVA FORMULAR A VYPISANIE TROCH POLICOK.docx
@@ -3301,7 +3301,7 @@
             <v:path o:extrusionok="f" gradientshapeok="t" o:connecttype="rect"/>
             <o:lock v:ext="edit" aspectratio="t"/>
           </v:shapetype>
-          <v:shape id="_x0000_i1026" type="#_x0000_t75" style="width:141.5pt;height:77pt">
+          <v:shape id="_x0000_i1026" type="#_x0000_t75" style="width:141.75pt;height:77.25pt">
             <v:imagedata r:id="rId7" o:title="85.a"/>
           </v:shape>
         </w:pict>
@@ -3343,7 +3343,7 @@
           <w:szCs w:val="16"/>
         </w:rPr>
         <w:pict>
-          <v:shape id="_x0000_i1025" type="#_x0000_t75" style="width:160pt;height:143.5pt">
+          <v:shape id="_x0000_i1025" type="#_x0000_t75" style="width:159.75pt;height:143.25pt">
             <v:imagedata r:id="rId8" o:title="85b"/>
           </v:shape>
         </w:pict>

</xml_diff>